<commit_message>
Nuevo Mensaje desde VSCODE
</commit_message>
<xml_diff>
--- a/Resumen.docx
+++ b/Resumen.docx
@@ -5,9 +5,10 @@
     <w:bookmarkStart w:id="0" w:name="OLE_LINK3"/>
     <w:bookmarkStart w:id="1" w:name="OLE_LINK4"/>
     <w:bookmarkStart w:id="2" w:name="OLE_LINK6"/>
-    <w:bookmarkStart w:id="3" w:name="OLE_LINK1"/>
-    <w:bookmarkStart w:id="4" w:name="OLE_LINK2"/>
-    <w:bookmarkStart w:id="5" w:name="OLE_LINK7"/>
+    <w:bookmarkStart w:id="3" w:name="OLE_LINK7"/>
+    <w:bookmarkStart w:id="4" w:name="OLE_LINK1"/>
+    <w:bookmarkStart w:id="5" w:name="OLE_LINK2"/>
+    <w:bookmarkStart w:id="6" w:name="OLE_LINK8"/>
     <w:p>
       <w:pPr>
         <w:rPr>
@@ -54,7 +55,8 @@
     <w:bookmarkEnd w:id="0"/>
     <w:bookmarkEnd w:id="1"/>
     <w:bookmarkEnd w:id="2"/>
-    <w:bookmarkEnd w:id="5"/>
+    <w:bookmarkEnd w:id="3"/>
+    <w:bookmarkEnd w:id="6"/>
     <w:p>
       <w:pPr>
         <w:rPr>
@@ -1518,7 +1520,7 @@
           <w:u w:val="none"/>
         </w:rPr>
       </w:pPr>
-      <w:bookmarkStart w:id="6" w:name="OLE_LINK5"/>
+      <w:bookmarkStart w:id="7" w:name="OLE_LINK5"/>
       <w:r>
         <w:rPr>
           <w:rStyle w:val="Hipervnculo"/>
@@ -1528,7 +1530,7 @@
         <w:t>Todo se sobre entiende.</w:t>
       </w:r>
     </w:p>
-    <w:bookmarkEnd w:id="6"/>
+    <w:bookmarkEnd w:id="7"/>
     <w:p>
       <w:pPr>
         <w:rPr>
@@ -1585,7 +1587,6 @@
           <w:u w:val="none"/>
         </w:rPr>
       </w:pPr>
-      <w:bookmarkStart w:id="7" w:name="_GoBack"/>
       <w:proofErr w:type="spellStart"/>
       <w:r>
         <w:rPr>
@@ -1607,53 +1608,62 @@
         <w:t xml:space="preserve"> control</w:t>
       </w:r>
     </w:p>
-    <w:bookmarkEnd w:id="7"/>
-    <w:p>
-      <w:pPr>
-        <w:rPr>
-          <w:rStyle w:val="Hipervnculo"/>
-          <w:color w:val="auto"/>
-          <w:u w:val="none"/>
-        </w:rPr>
-      </w:pPr>
-      <w:r>
-        <w:rPr>
-          <w:rStyle w:val="Hipervnculo"/>
-          <w:color w:val="auto"/>
-          <w:u w:val="none"/>
-        </w:rPr>
-        <w:t>42:00</w:t>
-      </w:r>
-    </w:p>
-    <w:p>
-      <w:pPr>
-        <w:rPr>
-          <w:rStyle w:val="Hipervnculo"/>
-          <w:color w:val="auto"/>
-          <w:u w:val="none"/>
-        </w:rPr>
-      </w:pPr>
-    </w:p>
-    <w:p>
-      <w:pPr>
-        <w:rPr>
-          <w:rStyle w:val="Hipervnculo"/>
-          <w:color w:val="auto"/>
-          <w:u w:val="none"/>
-        </w:rPr>
-      </w:pPr>
-    </w:p>
-    <w:p>
-      <w:pPr>
-        <w:rPr>
-          <w:rStyle w:val="Hipervnculo"/>
-          <w:color w:val="auto"/>
-          <w:u w:val="none"/>
-        </w:rPr>
-      </w:pPr>
-    </w:p>
-    <w:bookmarkEnd w:id="3"/>
+    <w:p>
+      <w:pPr>
+        <w:rPr>
+          <w:rStyle w:val="Hipervnculo"/>
+          <w:color w:val="auto"/>
+          <w:u w:val="none"/>
+        </w:rPr>
+      </w:pPr>
+      <w:r>
+        <w:rPr>
+          <w:rStyle w:val="Hipervnculo"/>
+          <w:color w:val="auto"/>
+          <w:u w:val="none"/>
+        </w:rPr>
+        <w:t>46</w:t>
+      </w:r>
+      <w:bookmarkStart w:id="8" w:name="_GoBack"/>
+      <w:bookmarkEnd w:id="8"/>
+      <w:r>
+        <w:rPr>
+          <w:rStyle w:val="Hipervnculo"/>
+          <w:color w:val="auto"/>
+          <w:u w:val="none"/>
+        </w:rPr>
+        <w:t>:00</w:t>
+      </w:r>
+    </w:p>
+    <w:p>
+      <w:pPr>
+        <w:rPr>
+          <w:rStyle w:val="Hipervnculo"/>
+          <w:color w:val="auto"/>
+          <w:u w:val="none"/>
+        </w:rPr>
+      </w:pPr>
+    </w:p>
+    <w:p>
+      <w:pPr>
+        <w:rPr>
+          <w:rStyle w:val="Hipervnculo"/>
+          <w:color w:val="auto"/>
+          <w:u w:val="none"/>
+        </w:rPr>
+      </w:pPr>
+    </w:p>
+    <w:p>
+      <w:pPr>
+        <w:rPr>
+          <w:rStyle w:val="Hipervnculo"/>
+          <w:color w:val="auto"/>
+          <w:u w:val="none"/>
+        </w:rPr>
+      </w:pPr>
+    </w:p>
     <w:bookmarkEnd w:id="4"/>
+    <w:bookmarkEnd w:id="5"/>
     <w:p>
       <w:pPr>
         <w:rPr>

</xml_diff>